<commit_message>
Correction cdc et ajout Gantt
</commit_message>
<xml_diff>
--- a/documentation/cahier des charges fonctionnel.docx
+++ b/documentation/cahier des charges fonctionnel.docx
@@ -407,12 +407,7 @@
     </w:p>
     <w:p>
       <w:r>
-        <w:t>La fonction ‘vérification des donné</w:t>
-      </w:r>
-      <w:bookmarkStart w:id="0" w:name="_GoBack"/>
-      <w:bookmarkEnd w:id="0"/>
-      <w:r>
-        <w:t>es du formulaire billet’ réalisera l’ensemble des vérifications de contrôle telles que :</w:t>
+        <w:t>La fonction ‘vérification des données du formulaire billet’ réalisera l’ensemble des vérifications de contrôle telles que :</w:t>
       </w:r>
     </w:p>
     <w:p>
@@ -592,12 +587,14 @@
     </w:p>
     <w:p>
       <w:r>
-        <w:t xml:space="preserve">Ici, le client doit sélectionner sont moyen de paiement CB </w:t>
+        <w:t xml:space="preserve">Ici, le client doit sélectionner sont moyen de paiement </w:t>
       </w:r>
       <w:proofErr w:type="spellStart"/>
       <w:r>
         <w:t>Paypal</w:t>
       </w:r>
+      <w:bookmarkStart w:id="0" w:name="_GoBack"/>
+      <w:bookmarkEnd w:id="0"/>
       <w:proofErr w:type="spellEnd"/>
       <w:r>
         <w:t xml:space="preserve"> ou CB </w:t>

</xml_diff>